<commit_message>
Corrección punto 3.3 BD
Se añadió el punto 3.3
</commit_message>
<xml_diff>
--- a/TP2. E5 Diseño de arquitectura.docx
+++ b/TP2. E5 Diseño de arquitectura.docx
@@ -2255,7 +2255,7 @@
           <w:szCs w:val="24"/>
           <w:rtl w:val="0"/>
         </w:rPr>
-        <w:t xml:space="preserve">Sistema Gestor: PostgreSQL</w:t>
+        <w:t xml:space="preserve">Sistema Gestor: MySQL</w:t>
       </w:r>
     </w:p>
     <w:p>
@@ -2275,7 +2275,7 @@
           <w:szCs w:val="24"/>
           <w:rtl w:val="0"/>
         </w:rPr>
-        <w:t xml:space="preserve">ORM: Sequelize o Prisma</w:t>
+        <w:t xml:space="preserve">ORM: Por defirnirse</w:t>
       </w:r>
     </w:p>
     <w:p>
@@ -2304,38 +2304,142 @@
           <w:ilvl w:val="1"/>
           <w:numId w:val="9"/>
         </w:numPr>
-        <w:spacing w:after="0" w:before="0" w:line="240" w:lineRule="auto"/>
+        <w:spacing w:after="0" w:afterAutospacing="0" w:line="240" w:lineRule="auto"/>
         <w:ind w:left="1440" w:hanging="360"/>
+        <w:rPr>
+          <w:b w:val="1"/>
+        </w:rPr>
+      </w:pPr>
+      <w:r>
+        <w:rPr>
+          <w:b w:val="1"/>
+          <w:rtl w:val="0"/>
+        </w:rPr>
+        <w:t xml:space="preserve">Tabla </w:t>
+      </w:r>
+      <w:r>
+        <w:rPr>
+          <w:b w:val="1"/>
+          <w:rtl w:val="0"/>
+        </w:rPr>
+        <w:t xml:space="preserve">usuarios</w:t>
+        <w:br w:type="textWrapping"/>
+      </w:r>
+    </w:p>
+    <w:p>
+      <w:pPr>
+        <w:numPr>
+          <w:ilvl w:val="2"/>
+          <w:numId w:val="9"/>
+        </w:numPr>
+        <w:spacing w:after="0" w:afterAutospacing="0" w:before="0" w:beforeAutospacing="0" w:line="240" w:lineRule="auto"/>
+        <w:ind w:left="2160" w:hanging="360"/>
         <w:rPr/>
       </w:pPr>
       <w:r>
         <w:rPr>
-          <w:rFonts w:ascii="Times New Roman" w:cs="Times New Roman" w:eastAsia="Times New Roman" w:hAnsi="Times New Roman"/>
-          <w:sz w:val="24"/>
-          <w:szCs w:val="24"/>
-          <w:rtl w:val="0"/>
-        </w:rPr>
-        <w:t xml:space="preserve">Tabla </w:t>
-      </w:r>
-      <w:r>
-        <w:rPr>
-          <w:rFonts w:ascii="Times New Roman" w:cs="Times New Roman" w:eastAsia="Times New Roman" w:hAnsi="Times New Roman"/>
-          <w:b w:val="1"/>
-          <w:i w:val="1"/>
-          <w:sz w:val="24"/>
-          <w:szCs w:val="24"/>
-          <w:rtl w:val="0"/>
-        </w:rPr>
-        <w:t xml:space="preserve">users</w:t>
-      </w:r>
-      <w:r>
-        <w:rPr>
-          <w:rFonts w:ascii="Times New Roman" w:cs="Times New Roman" w:eastAsia="Times New Roman" w:hAnsi="Times New Roman"/>
-          <w:sz w:val="24"/>
-          <w:szCs w:val="24"/>
-          <w:rtl w:val="0"/>
-        </w:rPr>
-        <w:t xml:space="preserve">: id, nombre, correo, contraseña (encriptada)</w:t>
+          <w:rtl w:val="0"/>
+        </w:rPr>
+        <w:t xml:space="preserve">id_usuario</w:t>
+      </w:r>
+      <w:r>
+        <w:rPr>
+          <w:rtl w:val="0"/>
+        </w:rPr>
+        <w:t xml:space="preserve"> (PK): Identificador único del usuario.</w:t>
+      </w:r>
+    </w:p>
+    <w:p>
+      <w:pPr>
+        <w:numPr>
+          <w:ilvl w:val="2"/>
+          <w:numId w:val="9"/>
+        </w:numPr>
+        <w:spacing w:after="0" w:afterAutospacing="0" w:before="0" w:beforeAutospacing="0" w:line="240" w:lineRule="auto"/>
+        <w:ind w:left="2160" w:hanging="360"/>
+        <w:rPr/>
+      </w:pPr>
+      <w:r>
+        <w:rPr>
+          <w:rtl w:val="0"/>
+        </w:rPr>
+        <w:t xml:space="preserve">nombre</w:t>
+      </w:r>
+      <w:r>
+        <w:rPr>
+          <w:rtl w:val="0"/>
+        </w:rPr>
+        <w:t xml:space="preserve">: Nombre completo del usuario.</w:t>
+      </w:r>
+    </w:p>
+    <w:p>
+      <w:pPr>
+        <w:numPr>
+          <w:ilvl w:val="2"/>
+          <w:numId w:val="9"/>
+        </w:numPr>
+        <w:spacing w:after="0" w:afterAutospacing="0" w:before="0" w:beforeAutospacing="0" w:line="240" w:lineRule="auto"/>
+        <w:ind w:left="2160" w:hanging="360"/>
+        <w:rPr/>
+      </w:pPr>
+      <w:r>
+        <w:rPr>
+          <w:rtl w:val="0"/>
+        </w:rPr>
+        <w:t xml:space="preserve">email</w:t>
+      </w:r>
+      <w:r>
+        <w:rPr>
+          <w:rtl w:val="0"/>
+        </w:rPr>
+        <w:t xml:space="preserve">: Dirección de correo electrónico (único).</w:t>
+      </w:r>
+    </w:p>
+    <w:p>
+      <w:pPr>
+        <w:numPr>
+          <w:ilvl w:val="2"/>
+          <w:numId w:val="9"/>
+        </w:numPr>
+        <w:spacing w:after="0" w:afterAutospacing="0" w:before="0" w:beforeAutospacing="0" w:line="240" w:lineRule="auto"/>
+        <w:ind w:left="2160" w:hanging="360"/>
+        <w:rPr/>
+      </w:pPr>
+      <w:r>
+        <w:rPr>
+          <w:rtl w:val="0"/>
+        </w:rPr>
+        <w:t xml:space="preserve">contraseña</w:t>
+      </w:r>
+      <w:r>
+        <w:rPr>
+          <w:rtl w:val="0"/>
+        </w:rPr>
+        <w:t xml:space="preserve">: Contraseña encriptada para la autenticación.</w:t>
+      </w:r>
+    </w:p>
+    <w:p>
+      <w:pPr>
+        <w:numPr>
+          <w:ilvl w:val="2"/>
+          <w:numId w:val="9"/>
+        </w:numPr>
+        <w:spacing w:after="0" w:afterAutospacing="0" w:before="0" w:beforeAutospacing="0" w:line="240" w:lineRule="auto"/>
+        <w:ind w:left="2160" w:hanging="360"/>
+        <w:rPr/>
+      </w:pPr>
+      <w:r>
+        <w:rPr>
+          <w:rtl w:val="0"/>
+        </w:rPr>
+        <w:t xml:space="preserve">fecha_registro</w:t>
+      </w:r>
+      <w:r>
+        <w:rPr>
+          <w:rtl w:val="0"/>
+        </w:rPr>
+        <w:t xml:space="preserve">: Fecha de registro en el sistema.</w:t>
+        <w:br w:type="textWrapping"/>
       </w:r>
     </w:p>
     <w:p>
@@ -2344,38 +2448,120 @@
           <w:ilvl w:val="1"/>
           <w:numId w:val="9"/>
         </w:numPr>
-        <w:spacing w:after="0" w:before="0" w:line="240" w:lineRule="auto"/>
+        <w:spacing w:after="0" w:afterAutospacing="0" w:line="240" w:lineRule="auto"/>
         <w:ind w:left="1440" w:hanging="360"/>
+        <w:rPr>
+          <w:b w:val="1"/>
+        </w:rPr>
+      </w:pPr>
+      <w:r>
+        <w:rPr>
+          <w:b w:val="1"/>
+          <w:rtl w:val="0"/>
+        </w:rPr>
+        <w:t xml:space="preserve">Tabla </w:t>
+      </w:r>
+      <w:r>
+        <w:rPr>
+          <w:b w:val="1"/>
+          <w:rtl w:val="0"/>
+        </w:rPr>
+        <w:t xml:space="preserve">sensores</w:t>
+        <w:br w:type="textWrapping"/>
+      </w:r>
+    </w:p>
+    <w:p>
+      <w:pPr>
+        <w:numPr>
+          <w:ilvl w:val="2"/>
+          <w:numId w:val="9"/>
+        </w:numPr>
+        <w:spacing w:after="0" w:afterAutospacing="0" w:before="0" w:beforeAutospacing="0" w:line="240" w:lineRule="auto"/>
+        <w:ind w:left="2160" w:hanging="360"/>
         <w:rPr/>
       </w:pPr>
       <w:r>
         <w:rPr>
-          <w:rFonts w:ascii="Times New Roman" w:cs="Times New Roman" w:eastAsia="Times New Roman" w:hAnsi="Times New Roman"/>
-          <w:sz w:val="24"/>
-          <w:szCs w:val="24"/>
-          <w:rtl w:val="0"/>
-        </w:rPr>
-        <w:t xml:space="preserve">Tabla </w:t>
-      </w:r>
-      <w:r>
-        <w:rPr>
-          <w:rFonts w:ascii="Times New Roman" w:cs="Times New Roman" w:eastAsia="Times New Roman" w:hAnsi="Times New Roman"/>
-          <w:b w:val="1"/>
-          <w:i w:val="1"/>
-          <w:sz w:val="24"/>
-          <w:szCs w:val="24"/>
-          <w:rtl w:val="0"/>
-        </w:rPr>
-        <w:t xml:space="preserve">tasks</w:t>
-      </w:r>
-      <w:r>
-        <w:rPr>
-          <w:rFonts w:ascii="Times New Roman" w:cs="Times New Roman" w:eastAsia="Times New Roman" w:hAnsi="Times New Roman"/>
-          <w:sz w:val="24"/>
-          <w:szCs w:val="24"/>
-          <w:rtl w:val="0"/>
-        </w:rPr>
-        <w:t xml:space="preserve">: id, título, descripción, fecha_vencimiento, estado, user_id, list_id</w:t>
+          <w:rtl w:val="0"/>
+        </w:rPr>
+        <w:t xml:space="preserve">id_sensor</w:t>
+      </w:r>
+      <w:r>
+        <w:rPr>
+          <w:rtl w:val="0"/>
+        </w:rPr>
+        <w:t xml:space="preserve"> (PK): Identificador único del sensor.</w:t>
+      </w:r>
+    </w:p>
+    <w:p>
+      <w:pPr>
+        <w:numPr>
+          <w:ilvl w:val="2"/>
+          <w:numId w:val="9"/>
+        </w:numPr>
+        <w:spacing w:after="0" w:afterAutospacing="0" w:before="0" w:beforeAutospacing="0" w:line="240" w:lineRule="auto"/>
+        <w:ind w:left="2160" w:hanging="360"/>
+        <w:rPr/>
+      </w:pPr>
+      <w:r>
+        <w:rPr>
+          <w:rtl w:val="0"/>
+        </w:rPr>
+        <w:t xml:space="preserve">tipo_sensor</w:t>
+      </w:r>
+      <w:r>
+        <w:rPr>
+          <w:rtl w:val="0"/>
+        </w:rPr>
+        <w:t xml:space="preserve">: Tipo de sensor (ej. humedad, temperatura, luz).</w:t>
+      </w:r>
+    </w:p>
+    <w:p>
+      <w:pPr>
+        <w:numPr>
+          <w:ilvl w:val="2"/>
+          <w:numId w:val="9"/>
+        </w:numPr>
+        <w:spacing w:after="0" w:afterAutospacing="0" w:before="0" w:beforeAutospacing="0" w:line="240" w:lineRule="auto"/>
+        <w:ind w:left="2160" w:hanging="360"/>
+        <w:rPr/>
+      </w:pPr>
+      <w:r>
+        <w:rPr>
+          <w:rtl w:val="0"/>
+        </w:rPr>
+        <w:t xml:space="preserve">fecha_instalacion</w:t>
+      </w:r>
+      <w:r>
+        <w:rPr>
+          <w:rtl w:val="0"/>
+        </w:rPr>
+        <w:t xml:space="preserve">: Fecha de instalación del sensor.</w:t>
+      </w:r>
+    </w:p>
+    <w:p>
+      <w:pPr>
+        <w:numPr>
+          <w:ilvl w:val="2"/>
+          <w:numId w:val="9"/>
+        </w:numPr>
+        <w:spacing w:after="0" w:afterAutospacing="0" w:before="0" w:beforeAutospacing="0" w:line="240" w:lineRule="auto"/>
+        <w:ind w:left="2160" w:hanging="360"/>
+        <w:rPr/>
+      </w:pPr>
+      <w:r>
+        <w:rPr>
+          <w:rtl w:val="0"/>
+        </w:rPr>
+        <w:t xml:space="preserve">id_usuario</w:t>
+      </w:r>
+      <w:r>
+        <w:rPr>
+          <w:rFonts w:ascii="Arial Unicode MS" w:cs="Arial Unicode MS" w:eastAsia="Arial Unicode MS" w:hAnsi="Arial Unicode MS"/>
+          <w:rtl w:val="0"/>
+        </w:rPr>
+        <w:t xml:space="preserve"> (FK → usuarios.id_usuario): Usuario responsable del sensor.</w:t>
+        <w:br w:type="textWrapping"/>
       </w:r>
     </w:p>
     <w:p>
@@ -2384,38 +2570,381 @@
           <w:ilvl w:val="1"/>
           <w:numId w:val="9"/>
         </w:numPr>
-        <w:spacing w:after="280" w:before="0" w:line="240" w:lineRule="auto"/>
+        <w:spacing w:after="0" w:afterAutospacing="0" w:line="240" w:lineRule="auto"/>
         <w:ind w:left="1440" w:hanging="360"/>
+        <w:rPr>
+          <w:b w:val="1"/>
+        </w:rPr>
+      </w:pPr>
+      <w:r>
+        <w:rPr>
+          <w:b w:val="1"/>
+          <w:rtl w:val="0"/>
+        </w:rPr>
+        <w:t xml:space="preserve">Tabla </w:t>
+      </w:r>
+      <w:r>
+        <w:rPr>
+          <w:b w:val="1"/>
+          <w:rtl w:val="0"/>
+        </w:rPr>
+        <w:t xml:space="preserve">lecturas</w:t>
+        <w:br w:type="textWrapping"/>
+      </w:r>
+    </w:p>
+    <w:p>
+      <w:pPr>
+        <w:numPr>
+          <w:ilvl w:val="2"/>
+          <w:numId w:val="9"/>
+        </w:numPr>
+        <w:spacing w:after="0" w:afterAutospacing="0" w:before="0" w:beforeAutospacing="0" w:line="240" w:lineRule="auto"/>
+        <w:ind w:left="2160" w:hanging="360"/>
         <w:rPr/>
       </w:pPr>
       <w:r>
         <w:rPr>
-          <w:rFonts w:ascii="Times New Roman" w:cs="Times New Roman" w:eastAsia="Times New Roman" w:hAnsi="Times New Roman"/>
-          <w:sz w:val="24"/>
-          <w:szCs w:val="24"/>
+          <w:rtl w:val="0"/>
+        </w:rPr>
+        <w:t xml:space="preserve">id_lectura</w:t>
+      </w:r>
+      <w:r>
+        <w:rPr>
+          <w:rtl w:val="0"/>
+        </w:rPr>
+        <w:t xml:space="preserve"> (PK): Identificador único de la lectura.</w:t>
+      </w:r>
+    </w:p>
+    <w:p>
+      <w:pPr>
+        <w:numPr>
+          <w:ilvl w:val="2"/>
+          <w:numId w:val="9"/>
+        </w:numPr>
+        <w:spacing w:after="0" w:afterAutospacing="0" w:before="0" w:beforeAutospacing="0" w:line="240" w:lineRule="auto"/>
+        <w:ind w:left="2160" w:hanging="360"/>
+        <w:rPr/>
+      </w:pPr>
+      <w:r>
+        <w:rPr>
+          <w:rtl w:val="0"/>
+        </w:rPr>
+        <w:t xml:space="preserve">id_sensor</w:t>
+      </w:r>
+      <w:r>
+        <w:rPr>
+          <w:rFonts w:ascii="Arial Unicode MS" w:cs="Arial Unicode MS" w:eastAsia="Arial Unicode MS" w:hAnsi="Arial Unicode MS"/>
+          <w:rtl w:val="0"/>
+        </w:rPr>
+        <w:t xml:space="preserve"> (FK → sensores.id_sensor): Sensor que generó la lectura.</w:t>
+      </w:r>
+    </w:p>
+    <w:p>
+      <w:pPr>
+        <w:numPr>
+          <w:ilvl w:val="2"/>
+          <w:numId w:val="9"/>
+        </w:numPr>
+        <w:spacing w:after="0" w:afterAutospacing="0" w:before="0" w:beforeAutospacing="0" w:line="240" w:lineRule="auto"/>
+        <w:ind w:left="2160" w:hanging="360"/>
+        <w:rPr/>
+      </w:pPr>
+      <w:r>
+        <w:rPr>
+          <w:rtl w:val="0"/>
+        </w:rPr>
+        <w:t xml:space="preserve">valor</w:t>
+      </w:r>
+      <w:r>
+        <w:rPr>
+          <w:rtl w:val="0"/>
+        </w:rPr>
+        <w:t xml:space="preserve">: Valor medido (ej. 28°C, 65%).</w:t>
+      </w:r>
+    </w:p>
+    <w:p>
+      <w:pPr>
+        <w:numPr>
+          <w:ilvl w:val="2"/>
+          <w:numId w:val="9"/>
+        </w:numPr>
+        <w:spacing w:after="0" w:afterAutospacing="0" w:before="0" w:beforeAutospacing="0" w:line="240" w:lineRule="auto"/>
+        <w:ind w:left="2160" w:hanging="360"/>
+        <w:rPr/>
+      </w:pPr>
+      <w:r>
+        <w:rPr>
+          <w:rtl w:val="0"/>
+        </w:rPr>
+        <w:t xml:space="preserve">fecha_lectura</w:t>
+      </w:r>
+      <w:r>
+        <w:rPr>
+          <w:rtl w:val="0"/>
+        </w:rPr>
+        <w:t xml:space="preserve">: Fecha y hora en que se registró la lectura.</w:t>
+        <w:br w:type="textWrapping"/>
+      </w:r>
+    </w:p>
+    <w:p>
+      <w:pPr>
+        <w:numPr>
+          <w:ilvl w:val="1"/>
+          <w:numId w:val="9"/>
+        </w:numPr>
+        <w:spacing w:after="0" w:afterAutospacing="0" w:line="240" w:lineRule="auto"/>
+        <w:ind w:left="1440" w:hanging="360"/>
+        <w:rPr>
+          <w:b w:val="1"/>
+        </w:rPr>
+      </w:pPr>
+      <w:r>
+        <w:rPr>
+          <w:b w:val="1"/>
           <w:rtl w:val="0"/>
         </w:rPr>
         <w:t xml:space="preserve">Tabla </w:t>
       </w:r>
       <w:r>
         <w:rPr>
-          <w:rFonts w:ascii="Times New Roman" w:cs="Times New Roman" w:eastAsia="Times New Roman" w:hAnsi="Times New Roman"/>
           <w:b w:val="1"/>
-          <w:i w:val="1"/>
-          <w:sz w:val="24"/>
-          <w:szCs w:val="24"/>
-          <w:rtl w:val="0"/>
-        </w:rPr>
-        <w:t xml:space="preserve">lists</w:t>
-      </w:r>
-      <w:r>
-        <w:rPr>
-          <w:rFonts w:ascii="Times New Roman" w:cs="Times New Roman" w:eastAsia="Times New Roman" w:hAnsi="Times New Roman"/>
-          <w:sz w:val="24"/>
-          <w:szCs w:val="24"/>
-          <w:rtl w:val="0"/>
-        </w:rPr>
-        <w:t xml:space="preserve">: id, nombre, user_id</w:t>
+          <w:rtl w:val="0"/>
+        </w:rPr>
+        <w:t xml:space="preserve">controles</w:t>
+        <w:br w:type="textWrapping"/>
+      </w:r>
+    </w:p>
+    <w:p>
+      <w:pPr>
+        <w:numPr>
+          <w:ilvl w:val="2"/>
+          <w:numId w:val="9"/>
+        </w:numPr>
+        <w:spacing w:after="0" w:afterAutospacing="0" w:before="0" w:beforeAutospacing="0" w:line="240" w:lineRule="auto"/>
+        <w:ind w:left="2160" w:hanging="360"/>
+        <w:rPr/>
+      </w:pPr>
+      <w:r>
+        <w:rPr>
+          <w:rtl w:val="0"/>
+        </w:rPr>
+        <w:t xml:space="preserve">id_control</w:t>
+      </w:r>
+      <w:r>
+        <w:rPr>
+          <w:rtl w:val="0"/>
+        </w:rPr>
+        <w:t xml:space="preserve"> (PK): Identificador único del control.</w:t>
+      </w:r>
+    </w:p>
+    <w:p>
+      <w:pPr>
+        <w:numPr>
+          <w:ilvl w:val="2"/>
+          <w:numId w:val="9"/>
+        </w:numPr>
+        <w:spacing w:after="0" w:afterAutospacing="0" w:before="0" w:beforeAutospacing="0" w:line="240" w:lineRule="auto"/>
+        <w:ind w:left="2160" w:hanging="360"/>
+        <w:rPr/>
+      </w:pPr>
+      <w:r>
+        <w:rPr>
+          <w:rtl w:val="0"/>
+        </w:rPr>
+        <w:t xml:space="preserve">id_sensor</w:t>
+      </w:r>
+      <w:r>
+        <w:rPr>
+          <w:rFonts w:ascii="Arial Unicode MS" w:cs="Arial Unicode MS" w:eastAsia="Arial Unicode MS" w:hAnsi="Arial Unicode MS"/>
+          <w:rtl w:val="0"/>
+        </w:rPr>
+        <w:t xml:space="preserve"> (FK → sensores.id_sensor): Sensor asociado al ajuste.</w:t>
+      </w:r>
+    </w:p>
+    <w:p>
+      <w:pPr>
+        <w:numPr>
+          <w:ilvl w:val="2"/>
+          <w:numId w:val="9"/>
+        </w:numPr>
+        <w:spacing w:after="0" w:afterAutospacing="0" w:before="0" w:beforeAutospacing="0" w:line="240" w:lineRule="auto"/>
+        <w:ind w:left="2160" w:hanging="360"/>
+        <w:rPr/>
+      </w:pPr>
+      <w:r>
+        <w:rPr>
+          <w:rtl w:val="0"/>
+        </w:rPr>
+        <w:t xml:space="preserve">id_usuario</w:t>
+      </w:r>
+      <w:r>
+        <w:rPr>
+          <w:rFonts w:ascii="Arial Unicode MS" w:cs="Arial Unicode MS" w:eastAsia="Arial Unicode MS" w:hAnsi="Arial Unicode MS"/>
+          <w:rtl w:val="0"/>
+        </w:rPr>
+        <w:t xml:space="preserve"> (FK → usuarios.id_usuario): Usuario que realizó el ajuste.</w:t>
+      </w:r>
+    </w:p>
+    <w:p>
+      <w:pPr>
+        <w:numPr>
+          <w:ilvl w:val="2"/>
+          <w:numId w:val="9"/>
+        </w:numPr>
+        <w:spacing w:after="0" w:afterAutospacing="0" w:before="0" w:beforeAutospacing="0" w:line="240" w:lineRule="auto"/>
+        <w:ind w:left="2160" w:hanging="360"/>
+        <w:rPr/>
+      </w:pPr>
+      <w:r>
+        <w:rPr>
+          <w:rtl w:val="0"/>
+        </w:rPr>
+        <w:t xml:space="preserve">valor_ajuste</w:t>
+      </w:r>
+      <w:r>
+        <w:rPr>
+          <w:rtl w:val="0"/>
+        </w:rPr>
+        <w:t xml:space="preserve">: Valor configurado (ej. humedad mínima 40%).</w:t>
+      </w:r>
+    </w:p>
+    <w:p>
+      <w:pPr>
+        <w:numPr>
+          <w:ilvl w:val="2"/>
+          <w:numId w:val="9"/>
+        </w:numPr>
+        <w:spacing w:after="0" w:afterAutospacing="0" w:before="0" w:beforeAutospacing="0" w:line="240" w:lineRule="auto"/>
+        <w:ind w:left="2160" w:hanging="360"/>
+        <w:rPr/>
+      </w:pPr>
+      <w:r>
+        <w:rPr>
+          <w:rtl w:val="0"/>
+        </w:rPr>
+        <w:t xml:space="preserve">fecha_ajuste</w:t>
+      </w:r>
+      <w:r>
+        <w:rPr>
+          <w:rtl w:val="0"/>
+        </w:rPr>
+        <w:t xml:space="preserve">: Fecha y hora del ajuste.</w:t>
+        <w:br w:type="textWrapping"/>
+      </w:r>
+    </w:p>
+    <w:p>
+      <w:pPr>
+        <w:numPr>
+          <w:ilvl w:val="1"/>
+          <w:numId w:val="9"/>
+        </w:numPr>
+        <w:spacing w:after="0" w:line="240" w:lineRule="auto"/>
+        <w:ind w:left="1440" w:hanging="360"/>
+        <w:rPr>
+          <w:b w:val="1"/>
+        </w:rPr>
+      </w:pPr>
+      <w:r>
+        <w:rPr>
+          <w:b w:val="1"/>
+          <w:rtl w:val="0"/>
+        </w:rPr>
+        <w:t xml:space="preserve">Tabla </w:t>
+      </w:r>
+      <w:r>
+        <w:rPr>
+          <w:b w:val="1"/>
+          <w:rtl w:val="0"/>
+        </w:rPr>
+        <w:t xml:space="preserve">eventos</w:t>
+        <w:br w:type="textWrapping"/>
+      </w:r>
+    </w:p>
+    <w:p>
+      <w:pPr>
+        <w:numPr>
+          <w:ilvl w:val="2"/>
+          <w:numId w:val="9"/>
+        </w:numPr>
+        <w:spacing w:after="0" w:before="0" w:line="240" w:lineRule="auto"/>
+        <w:ind w:left="2160" w:hanging="360"/>
+        <w:rPr/>
+      </w:pPr>
+      <w:r>
+        <w:rPr>
+          <w:rtl w:val="0"/>
+        </w:rPr>
+        <w:t xml:space="preserve">id_evento</w:t>
+      </w:r>
+      <w:r>
+        <w:rPr>
+          <w:rtl w:val="0"/>
+        </w:rPr>
+        <w:t xml:space="preserve"> (PK): Identificador único del evento.</w:t>
+      </w:r>
+    </w:p>
+    <w:p>
+      <w:pPr>
+        <w:numPr>
+          <w:ilvl w:val="2"/>
+          <w:numId w:val="9"/>
+        </w:numPr>
+        <w:spacing w:after="0" w:before="0" w:line="240" w:lineRule="auto"/>
+        <w:ind w:left="2160" w:hanging="360"/>
+        <w:rPr/>
+      </w:pPr>
+      <w:r>
+        <w:rPr>
+          <w:rtl w:val="0"/>
+        </w:rPr>
+        <w:t xml:space="preserve">descripcion</w:t>
+      </w:r>
+      <w:r>
+        <w:rPr>
+          <w:rtl w:val="0"/>
+        </w:rPr>
+        <w:t xml:space="preserve">: Descripción detallada (ej. “Error en sensor de humedad”, “Riego automático activado”).</w:t>
+      </w:r>
+    </w:p>
+    <w:p>
+      <w:pPr>
+        <w:numPr>
+          <w:ilvl w:val="2"/>
+          <w:numId w:val="9"/>
+        </w:numPr>
+        <w:spacing w:after="0" w:before="0" w:line="240" w:lineRule="auto"/>
+        <w:ind w:left="2160" w:hanging="360"/>
+        <w:rPr/>
+      </w:pPr>
+      <w:r>
+        <w:rPr>
+          <w:rtl w:val="0"/>
+        </w:rPr>
+        <w:t xml:space="preserve">fecha_evento</w:t>
+      </w:r>
+      <w:r>
+        <w:rPr>
+          <w:rtl w:val="0"/>
+        </w:rPr>
+        <w:t xml:space="preserve">: Fecha y hora del evento.</w:t>
+      </w:r>
+      <w:r>
+        <w:rPr>
+          <w:rtl w:val="0"/>
+        </w:rPr>
+        <w:t xml:space="preserve">id_usuario</w:t>
+      </w:r>
+      <w:r>
+        <w:rPr>
+          <w:rFonts w:ascii="Arial Unicode MS" w:cs="Arial Unicode MS" w:eastAsia="Arial Unicode MS" w:hAnsi="Arial Unicode MS"/>
+          <w:rtl w:val="0"/>
+        </w:rPr>
+        <w:t xml:space="preserve"> (FK → usuarios.id_usuario): Usuario asociado al evento.</w:t>
+      </w:r>
+      <w:r>
+        <w:rPr>
+          <w:rtl w:val="0"/>
+        </w:rPr>
       </w:r>
     </w:p>
     <w:p>

</xml_diff>